<commit_message>
minor thingy in report
</commit_message>
<xml_diff>
--- a/Creation of the Potato Language.docx
+++ b/Creation of the Potato Language.docx
@@ -3076,932 +3076,543 @@
           <w:lang w:val="en-GB"/>
         </w:rPr>
         <w:lastRenderedPageBreak/>
-        <w:t xml:space="preserve">the keyword ‘give’ and the variable that should be returned or ‘stop.’ to return a ‘nothing’ type. </w:t>
-      </w:r>
-      <w:r>
-        <w:rPr>
-          <w:lang w:val="en-GB"/>
-        </w:rPr>
-        <w:t>It is probably easiest to just show how it works so here is an example:</w:t>
-      </w:r>
-    </w:p>
-    <w:p>
-      <w:pPr>
-        <w:pStyle w:val="code"/>
-        <w:numPr>
-          <w:ilvl w:val="0"/>
-          <w:numId w:val="14"/>
-        </w:numPr>
-      </w:pPr>
-      <w:r>
-        <w:t>task ExampleTask</w:t>
-      </w:r>
-      <w:r>
-        <w:t xml:space="preserve"> takes integer a, integer b and integer c and gives integer after:</w:t>
-      </w:r>
-    </w:p>
-    <w:p>
-      <w:pPr>
-        <w:pStyle w:val="code"/>
-        <w:numPr>
-          <w:ilvl w:val="0"/>
-          <w:numId w:val="14"/>
-        </w:numPr>
-      </w:pPr>
-      <w:r>
-        <w:t xml:space="preserve">    suppose integer d.</w:t>
-      </w:r>
-    </w:p>
-    <w:p>
-      <w:pPr>
-        <w:pStyle w:val="code"/>
-        <w:numPr>
-          <w:ilvl w:val="0"/>
-          <w:numId w:val="14"/>
-        </w:numPr>
-      </w:pPr>
-      <w:r>
-        <w:t xml:space="preserve">    d is a plus b plus c.</w:t>
-      </w:r>
-    </w:p>
-    <w:p>
-      <w:pPr>
-        <w:pStyle w:val="code"/>
-        <w:numPr>
-          <w:ilvl w:val="0"/>
-          <w:numId w:val="14"/>
-        </w:numPr>
-      </w:pPr>
-      <w:r>
-        <w:t>give d.</w:t>
-      </w:r>
-    </w:p>
-    <w:p>
-      <w:pPr>
-        <w:pStyle w:val="code"/>
-        <w:numPr>
-          <w:ilvl w:val="0"/>
-          <w:numId w:val="14"/>
-        </w:numPr>
-      </w:pPr>
-      <w:r>
+        <w:t>the keyword ‘give’ and the variable that should be returned or ‘stop.’ to return a ‘nothing’ type.</w:t>
+      </w:r>
+      <w:r>
+        <w:rPr>
+          <w:lang w:val="en-GB"/>
+        </w:rPr>
         <w:t xml:space="preserve"> </w:t>
       </w:r>
-    </w:p>
-    <w:p>
-      <w:pPr>
-        <w:pStyle w:val="code"/>
-        <w:numPr>
-          <w:ilvl w:val="0"/>
-          <w:numId w:val="14"/>
-        </w:numPr>
-      </w:pPr>
-      <w:r>
-        <w:t>task ExampleTask2 takes integer a and gives nothing after:</w:t>
-      </w:r>
-    </w:p>
-    <w:p>
-      <w:pPr>
-        <w:pStyle w:val="code"/>
-        <w:numPr>
-          <w:ilvl w:val="0"/>
-          <w:numId w:val="14"/>
-        </w:numPr>
-      </w:pPr>
-      <w:r>
-        <w:t xml:space="preserve">    btw do something with variables from a higher scope here.</w:t>
-      </w:r>
-    </w:p>
-    <w:p>
-      <w:pPr>
-        <w:pStyle w:val="code"/>
-        <w:numPr>
-          <w:ilvl w:val="0"/>
-          <w:numId w:val="14"/>
-        </w:numPr>
-      </w:pPr>
-      <w:r>
-        <w:t>stop.</w:t>
-      </w:r>
-    </w:p>
-    <w:p>
-      <w:pPr>
-        <w:rPr>
-          <w:lang w:val="en-GB"/>
-        </w:rPr>
-      </w:pPr>
-      <w:r>
-        <w:rPr>
-          <w:lang w:val="en-GB"/>
-        </w:rPr>
-        <w:t>You can also assign tasks in tasks and even deeper, but keep in mind that in order to be able to call a task, it has to be defined in the same scope, before you call it.</w:t>
-      </w:r>
-    </w:p>
-    <w:p>
-      <w:pPr>
-        <w:rPr>
-          <w:lang w:val="en-GB"/>
-        </w:rPr>
-      </w:pPr>
-      <w:r>
-        <w:rPr>
-          <w:lang w:val="en-GB"/>
-        </w:rPr>
-        <w:t>The code generation works as follows: firstly</w:t>
-      </w:r>
-      <w:r>
-        <w:rPr>
-          <w:lang w:val="en-GB"/>
-        </w:rPr>
-        <w:t xml:space="preserve"> two</w:t>
-      </w:r>
-      <w:r>
-        <w:rPr>
-          <w:lang w:val="en-GB"/>
-        </w:rPr>
-        <w:t xml:space="preserve"> calculation</w:t>
-      </w:r>
-      <w:r>
-        <w:rPr>
-          <w:lang w:val="en-GB"/>
-        </w:rPr>
-        <w:t>s are</w:t>
-      </w:r>
-      <w:r>
-        <w:rPr>
-          <w:lang w:val="en-GB"/>
-        </w:rPr>
-        <w:t xml:space="preserve"> made to determine where to jump in order to </w:t>
-      </w:r>
-      <w:r>
-        <w:rPr>
-          <w:lang w:val="en-GB"/>
-        </w:rPr>
-        <w:t>start the task and where to jump in order to skip the task. The</w:t>
-      </w:r>
-      <w:r>
-        <w:rPr>
-          <w:lang w:val="en-GB"/>
-        </w:rPr>
-        <w:t xml:space="preserve"> start is stored in memory and </w:t>
-      </w:r>
-      <w:r>
-        <w:rPr>
-          <w:lang w:val="en-GB"/>
-        </w:rPr>
-        <w:t xml:space="preserve">a </w:t>
-      </w:r>
-      <w:r>
-        <w:rPr>
-          <w:lang w:val="en-GB"/>
-        </w:rPr>
-        <w:t xml:space="preserve">jump </w:t>
-      </w:r>
-      <w:r>
-        <w:rPr>
-          <w:lang w:val="en-GB"/>
-        </w:rPr>
-        <w:t>to the instruction after the task is made</w:t>
-      </w:r>
-      <w:r>
-        <w:rPr>
-          <w:lang w:val="en-GB"/>
-        </w:rPr>
-        <w:t xml:space="preserve">. </w:t>
-      </w:r>
-      <w:r>
-        <w:rPr>
-          <w:lang w:val="en-GB"/>
-        </w:rPr>
-        <w:t>Secondly</w:t>
-      </w:r>
-      <w:r>
-        <w:rPr>
-          <w:lang w:val="en-GB"/>
-        </w:rPr>
-        <w:t xml:space="preserve"> </w:t>
-      </w:r>
-      <w:r>
-        <w:rPr>
-          <w:lang w:val="en-GB"/>
-        </w:rPr>
-        <w:t xml:space="preserve">the arguments get popped of the stack. Thirdly </w:t>
-      </w:r>
-      <w:r>
-        <w:rPr>
-          <w:lang w:val="en-GB"/>
-        </w:rPr>
-        <w:t xml:space="preserve">the body </w:t>
-      </w:r>
-      <w:r>
-        <w:rPr>
-          <w:lang w:val="en-GB"/>
-        </w:rPr>
-        <w:t>is generated and finally the return address is popped, if the function is supposed to return something, the return value is pushed and a jump to the return address is made. This looks as follows:</w:t>
-      </w:r>
-    </w:p>
-    <w:p>
-      <w:pPr>
-        <w:pStyle w:val="code"/>
-        <w:numPr>
-          <w:ilvl w:val="0"/>
-          <w:numId w:val="21"/>
-        </w:numPr>
-      </w:pPr>
-      <w:r>
-        <w:t>//Potato-code</w:t>
-      </w:r>
-    </w:p>
-    <w:p>
-      <w:pPr>
-        <w:pStyle w:val="code"/>
-        <w:numPr>
-          <w:ilvl w:val="0"/>
-          <w:numId w:val="21"/>
-        </w:numPr>
-      </w:pPr>
-      <w:r>
-        <w:t>task ExampleTask takes integer b and integer c and gives integer after:</w:t>
-      </w:r>
-    </w:p>
-    <w:p>
-      <w:pPr>
-        <w:pStyle w:val="code"/>
-        <w:numPr>
-          <w:ilvl w:val="0"/>
-          <w:numId w:val="14"/>
-        </w:numPr>
-      </w:pPr>
-      <w:r>
-        <w:t xml:space="preserve">    //Body</w:t>
-      </w:r>
-    </w:p>
-    <w:p>
-      <w:pPr>
-        <w:pStyle w:val="code"/>
-        <w:numPr>
-          <w:ilvl w:val="0"/>
-          <w:numId w:val="14"/>
-        </w:numPr>
-      </w:pPr>
-      <w:r>
-        <w:t>give c.</w:t>
-      </w:r>
-    </w:p>
-    <w:p>
-      <w:pPr>
-        <w:pStyle w:val="code"/>
-        <w:numPr>
-          <w:ilvl w:val="0"/>
-          <w:numId w:val="14"/>
-        </w:numPr>
-      </w:pPr>
-      <w:r>
-        <w:t>//SPRILL-code</w:t>
-      </w:r>
-    </w:p>
-    <w:p>
-      <w:pPr>
-        <w:pStyle w:val="code"/>
-        <w:numPr>
-          <w:ilvl w:val="0"/>
-          <w:numId w:val="14"/>
-        </w:numPr>
-      </w:pPr>
-      <w:r>
-        <w:t xml:space="preserve">Const 3 RegA, Compute Add RegA PC RegA, Store RegA (Addr </w:t>
-      </w:r>
-      <w:r>
-        <w:t>0</w:t>
-      </w:r>
-      <w:r>
-        <w:t xml:space="preserve">), </w:t>
-      </w:r>
-    </w:p>
-    <w:p>
-      <w:pPr>
-        <w:pStyle w:val="code"/>
-        <w:numPr>
-          <w:ilvl w:val="0"/>
-          <w:numId w:val="14"/>
-        </w:numPr>
-      </w:pPr>
-      <w:r>
-        <w:t xml:space="preserve">Jump (Rel </w:t>
-      </w:r>
-      <w:r>
-        <w:t>bodySize</w:t>
-      </w:r>
-      <w:r>
-        <w:t>)</w:t>
-      </w:r>
-      <w:r>
-        <w:t xml:space="preserve">, Pop RegA, Store RegA (Addr 1), </w:t>
-      </w:r>
-    </w:p>
-    <w:p>
-      <w:pPr>
-        <w:pStyle w:val="code"/>
-        <w:numPr>
-          <w:ilvl w:val="0"/>
-          <w:numId w:val="14"/>
-        </w:numPr>
-      </w:pPr>
-      <w:r>
-        <w:t>Pop RegA, Store RegA (Addr 2)</w:t>
-      </w:r>
-    </w:p>
-    <w:p>
-      <w:pPr>
-        <w:pStyle w:val="code"/>
-        <w:numPr>
-          <w:ilvl w:val="0"/>
-          <w:numId w:val="14"/>
-        </w:numPr>
-      </w:pPr>
-      <w:r>
-        <w:t>//BODY</w:t>
-      </w:r>
-    </w:p>
-    <w:p>
-      <w:pPr>
-        <w:pStyle w:val="code"/>
-        <w:numPr>
-          <w:ilvl w:val="0"/>
-          <w:numId w:val="14"/>
-        </w:numPr>
-      </w:pPr>
-      <w:r>
-        <w:t>Pop RegB, Load (Addr 2) RegA, Push RegA, Jump (Ind RegB)</w:t>
-      </w:r>
-    </w:p>
-    <w:p>
-      <w:pPr>
-        <w:rPr>
-          <w:lang w:val="en-GB"/>
-        </w:rPr>
-      </w:pPr>
-    </w:p>
-    <w:p>
-      <w:pPr>
-        <w:pStyle w:val="Heading2"/>
-        <w:rPr>
-          <w:lang w:val="en-GB"/>
-        </w:rPr>
-      </w:pPr>
-      <w:r>
-        <w:rPr>
-          <w:lang w:val="en-GB"/>
-        </w:rPr>
-        <w:t>Function Call</w:t>
-      </w:r>
-    </w:p>
-    <w:p>
-      <w:pPr>
-        <w:rPr>
-          <w:color w:val="FF0000"/>
-          <w:lang w:val="en-GB"/>
-        </w:rPr>
-      </w:pPr>
-      <w:r>
-        <w:rPr>
-          <w:color w:val="FF0000"/>
-          <w:lang w:val="en-GB"/>
-        </w:rPr>
-        <w:t>//</w:t>
-      </w:r>
-      <w:proofErr w:type="spellStart"/>
-      <w:r>
-        <w:rPr>
-          <w:color w:val="FF0000"/>
-          <w:lang w:val="en-GB"/>
-        </w:rPr>
-        <w:t>todo</w:t>
-      </w:r>
-      <w:proofErr w:type="spellEnd"/>
-    </w:p>
-    <w:p>
-      <w:pPr>
-        <w:rPr>
-          <w:lang w:val="en-GB"/>
-        </w:rPr>
-      </w:pPr>
-      <w:r>
-        <w:rPr>
-          <w:lang w:val="en-GB"/>
-        </w:rPr>
-        <w:t>Code generation for function calls works as follows: First all the known address are pushed to the stack, then the return address is calculated and pushed followed by pushing all the arguments. Then the instruction of the start of the function is located and a jump is made. In case the function returns something, the return value is popped to a register, followed by the popping and storing of all the known addresses using a different register.</w:t>
-      </w:r>
-    </w:p>
-    <w:p>
-      <w:pPr>
-        <w:pStyle w:val="code"/>
-        <w:numPr>
-          <w:ilvl w:val="0"/>
-          <w:numId w:val="21"/>
-        </w:numPr>
-      </w:pPr>
-      <w:r>
-        <w:t>//Potato-code</w:t>
-      </w:r>
-    </w:p>
-    <w:p>
-      <w:pPr>
-        <w:pStyle w:val="code"/>
-        <w:numPr>
-          <w:ilvl w:val="0"/>
-          <w:numId w:val="14"/>
-        </w:numPr>
-      </w:pPr>
-      <w:r>
-        <w:t>Fib(3)</w:t>
-      </w:r>
-    </w:p>
-    <w:p>
-      <w:pPr>
-        <w:pStyle w:val="code"/>
-        <w:numPr>
-          <w:ilvl w:val="0"/>
-          <w:numId w:val="14"/>
-        </w:numPr>
-      </w:pPr>
-      <w:r>
-        <w:t>//SPRILL-code</w:t>
-      </w:r>
-    </w:p>
-    <w:p>
-      <w:pPr>
-        <w:pStyle w:val="code"/>
-        <w:numPr>
-          <w:ilvl w:val="0"/>
-          <w:numId w:val="14"/>
-        </w:numPr>
-      </w:pPr>
-      <w:r>
-        <w:t>Load (Addr 0) RegA, Push RegA, //push all other known addresses</w:t>
-      </w:r>
-    </w:p>
-    <w:p>
-      <w:pPr>
-        <w:pStyle w:val="code"/>
-        <w:numPr>
-          <w:ilvl w:val="0"/>
-          <w:numId w:val="14"/>
-        </w:numPr>
-      </w:pPr>
-      <w:r>
-        <w:t xml:space="preserve">Const </w:t>
-      </w:r>
-      <w:r>
-        <w:t>6</w:t>
-      </w:r>
-      <w:r>
-        <w:t xml:space="preserve"> RegA, Compute Add RegA PC RegA, Push RegA</w:t>
-      </w:r>
-    </w:p>
-    <w:p>
-      <w:pPr>
-        <w:pStyle w:val="code"/>
-        <w:numPr>
-          <w:ilvl w:val="0"/>
-          <w:numId w:val="14"/>
-        </w:numPr>
-      </w:pPr>
-      <w:r>
-        <w:t>Const 3 RegA, Push RegA</w:t>
-      </w:r>
-      <w:r>
-        <w:t>, Load (Addr 0) RegA, Jump (Ind RegA)</w:t>
-      </w:r>
-    </w:p>
-    <w:p>
-      <w:pPr>
-        <w:rPr>
-          <w:lang w:val="en-GB"/>
-        </w:rPr>
-      </w:pPr>
-    </w:p>
-    <w:p>
-      <w:pPr>
-        <w:pStyle w:val="Heading1"/>
-        <w:rPr>
-          <w:lang w:val="en-GB"/>
-        </w:rPr>
-      </w:pPr>
-      <w:r>
-        <w:rPr>
-          <w:lang w:val="en-GB"/>
-        </w:rPr>
-        <w:t>Description of the software</w:t>
-      </w:r>
-    </w:p>
-    <w:p>
-      <w:pPr>
-        <w:pStyle w:val="Heading2"/>
-        <w:rPr>
-          <w:lang w:val="en-GB"/>
-        </w:rPr>
-      </w:pPr>
-      <w:proofErr w:type="spellStart"/>
-      <w:r>
-        <w:rPr>
-          <w:lang w:val="en-GB"/>
-        </w:rPr>
-        <w:t>DatatypesEtc</w:t>
-      </w:r>
-      <w:proofErr w:type="spellEnd"/>
-    </w:p>
-    <w:p>
-      <w:pPr>
-        <w:rPr>
-          <w:lang w:val="en-GB"/>
-        </w:rPr>
-      </w:pPr>
-      <w:r>
-        <w:rPr>
-          <w:lang w:val="en-GB"/>
-        </w:rPr>
-        <w:t xml:space="preserve">The file </w:t>
-      </w:r>
-      <w:proofErr w:type="spellStart"/>
-      <w:r>
-        <w:rPr>
-          <w:lang w:val="en-GB"/>
-        </w:rPr>
-        <w:t>DataTypesEtc</w:t>
-      </w:r>
-      <w:proofErr w:type="spellEnd"/>
-      <w:r>
-        <w:rPr>
-          <w:lang w:val="en-GB"/>
-        </w:rPr>
-        <w:t xml:space="preserve"> contains all the data types of our project. </w:t>
-      </w:r>
-      <w:r>
-        <w:rPr>
-          <w:lang w:val="en-GB"/>
-        </w:rPr>
-        <w:t xml:space="preserve">We put these in one file so that we could make the project more modular. This way all other files can just import </w:t>
-      </w:r>
-      <w:proofErr w:type="spellStart"/>
-      <w:r>
-        <w:rPr>
-          <w:lang w:val="en-GB"/>
-        </w:rPr>
-        <w:t>DataTypesEtc</w:t>
-      </w:r>
-      <w:proofErr w:type="spellEnd"/>
-      <w:r>
-        <w:rPr>
-          <w:lang w:val="en-GB"/>
-        </w:rPr>
-        <w:t xml:space="preserve"> and then they have all the data types they need. Otherwise imports would have to loop back and forward and Haskell doesn’t accept that.</w:t>
-      </w:r>
-    </w:p>
-    <w:p>
-      <w:pPr>
-        <w:pStyle w:val="Heading2"/>
-        <w:rPr>
-          <w:lang w:val="en-GB"/>
-        </w:rPr>
-      </w:pPr>
-      <w:r>
-        <w:rPr>
-          <w:lang w:val="en-GB"/>
-        </w:rPr>
-        <w:lastRenderedPageBreak/>
-        <w:t>Grammar</w:t>
-      </w:r>
-    </w:p>
-    <w:p>
-      <w:pPr>
-        <w:rPr>
-          <w:lang w:val="en-GB"/>
-        </w:rPr>
-      </w:pPr>
-      <w:r>
-        <w:rPr>
-          <w:lang w:val="en-GB"/>
-        </w:rPr>
-        <w:t>The file Grammar contains only the grammar we used.</w:t>
-      </w:r>
-    </w:p>
-    <w:p>
-      <w:pPr>
-        <w:pStyle w:val="Heading2"/>
-        <w:rPr>
-          <w:lang w:val="en-GB"/>
-        </w:rPr>
-      </w:pPr>
-      <w:r>
-        <w:rPr>
-          <w:lang w:val="en-GB"/>
-        </w:rPr>
-        <w:t>Parse</w:t>
-      </w:r>
-    </w:p>
-    <w:p>
-      <w:pPr>
-        <w:rPr>
-          <w:lang w:val="en-GB"/>
-        </w:rPr>
-      </w:pPr>
-      <w:r>
-        <w:rPr>
-          <w:lang w:val="en-GB"/>
-        </w:rPr>
-        <w:t xml:space="preserve">The file Parse contains the tokenizer, the parser, a function to make an AST from the tree you get from the parser and a function Parse0 which is the main function of the file. It takes a string and returns the AST it would correspond to, given that there are nog errors of course. </w:t>
-      </w:r>
-    </w:p>
-    <w:p>
-      <w:pPr>
-        <w:rPr>
-          <w:lang w:val="en-GB"/>
-        </w:rPr>
-      </w:pPr>
-      <w:r>
-        <w:rPr>
-          <w:lang w:val="en-GB"/>
-        </w:rPr>
-        <w:t>The tokenizer first adds spaces around dots, comma’s, parenthesis, etc. so that they can be recognized as separate tokens. Then the comments are filtered out, that is a function takes elements from a list, then if it sees the word ‘btw’ it stops taking tokens but continues looking until it sees the keyword ‘.’. Then for the rest of the words it is determined what they are. First is checked if it starts with a capital letter, then it would be a function name. Then it is compared to true and false. After that we check if it may be an integer or a character (we don’t use those anymore tough). At last we check if it can be a token from the list of tokens we defined (which are the keywords) and if all else fails it is an identifier (</w:t>
-      </w:r>
-      <w:proofErr w:type="spellStart"/>
-      <w:r>
-        <w:rPr>
-          <w:lang w:val="en-GB"/>
-        </w:rPr>
-        <w:t>var</w:t>
-      </w:r>
-      <w:proofErr w:type="spellEnd"/>
-      <w:r>
-        <w:rPr>
-          <w:lang w:val="en-GB"/>
-        </w:rPr>
-        <w:t xml:space="preserve"> name). </w:t>
-      </w:r>
-    </w:p>
-    <w:p>
-      <w:pPr>
-        <w:rPr>
-          <w:lang w:val="en-GB"/>
-        </w:rPr>
-      </w:pPr>
-      <w:r>
-        <w:rPr>
-          <w:lang w:val="en-GB"/>
-        </w:rPr>
-        <w:t xml:space="preserve">The resulting </w:t>
-      </w:r>
-      <w:proofErr w:type="spellStart"/>
-      <w:r>
-        <w:rPr>
-          <w:lang w:val="en-GB"/>
-        </w:rPr>
-        <w:t>tokenlist</w:t>
-      </w:r>
-      <w:proofErr w:type="spellEnd"/>
-      <w:r>
-        <w:rPr>
-          <w:lang w:val="en-GB"/>
-        </w:rPr>
-        <w:t xml:space="preserve"> is put in the parser we got from Jan </w:t>
-      </w:r>
-      <w:proofErr w:type="spellStart"/>
-      <w:r>
-        <w:rPr>
-          <w:lang w:val="en-GB"/>
-        </w:rPr>
-        <w:t>Kuuper</w:t>
-      </w:r>
-      <w:proofErr w:type="spellEnd"/>
-      <w:r>
-        <w:rPr>
-          <w:lang w:val="en-GB"/>
-        </w:rPr>
-        <w:t xml:space="preserve">. This parser builds us a tree using the </w:t>
-      </w:r>
-      <w:proofErr w:type="spellStart"/>
-      <w:r>
-        <w:rPr>
-          <w:lang w:val="en-GB"/>
-        </w:rPr>
-        <w:t>grammer</w:t>
-      </w:r>
-      <w:proofErr w:type="spellEnd"/>
-      <w:r>
-        <w:rPr>
-          <w:lang w:val="en-GB"/>
-        </w:rPr>
-        <w:t>, which we then convert to an AST so the checker can use it.</w:t>
-      </w:r>
-    </w:p>
-    <w:p>
-      <w:pPr>
-        <w:pStyle w:val="Heading2"/>
-        <w:rPr>
-          <w:lang w:val="en-GB"/>
-        </w:rPr>
-      </w:pPr>
-      <w:r>
-        <w:rPr>
-          <w:lang w:val="en-GB"/>
-        </w:rPr>
-        <w:t>Checker</w:t>
-      </w:r>
-    </w:p>
-    <w:p>
-      <w:pPr>
-        <w:rPr>
-          <w:lang w:val="en-GB"/>
-        </w:rPr>
-      </w:pPr>
-      <w:r>
-        <w:rPr>
-          <w:lang w:val="en-GB"/>
-        </w:rPr>
-        <w:t>The Checker file contains the part where the AST is checked for type errors and scope errors. In this file, the error printing is also included. The main function is check, which takes an AST and checks it for type and scope errors. If it finds any, it will print them and throw a Haskell error so the compiling stops.</w:t>
-      </w:r>
-    </w:p>
-    <w:p>
-      <w:pPr>
-        <w:rPr>
-          <w:lang w:val="en-GB"/>
-        </w:rPr>
-      </w:pPr>
-      <w:r>
-        <w:rPr>
-          <w:lang w:val="en-GB"/>
-        </w:rPr>
-        <w:t>The function that checks the errors works with pattern matching so it is basically a node visitor, besides that is the function recursive so it is a synthesised attribute. The checker just runs over a list of nodes, then checks its sub trees, adds those errors to the error list, then checks the rest of its ‘brothers’ and add that to the error list too. Because the variables list is passed on in the recursion too, every time you go down a node, it is basically a new scope. Just in some cases such as program, task, when and while a special tuple is added to be able to see when the new scope starts for later checking if a variable may be re-declared.</w:t>
-      </w:r>
-    </w:p>
-    <w:p>
-      <w:pPr>
-        <w:rPr>
-          <w:lang w:val="en-GB"/>
-        </w:rPr>
-      </w:pPr>
-      <w:r>
-        <w:rPr>
-          <w:lang w:val="en-GB"/>
-        </w:rPr>
-        <w:t>In a declaration and task node, new variables are defined so then the function to make a new tuple for the variable list is called and the tuple is added to the variable list.</w:t>
-      </w:r>
-    </w:p>
-    <w:p>
-      <w:pPr>
-        <w:rPr>
-          <w:lang w:val="en-GB"/>
-        </w:rPr>
-      </w:pPr>
-      <w:r>
-        <w:rPr>
-          <w:lang w:val="en-GB"/>
-        </w:rPr>
-        <w:t>There is also a function that checks an expression and then returns the type the expression would result in. We couldn’t build this in the main checker function because this wouldn’t work with the return types. The main checker now just lets a separate function evaluate the expression so it just has to check if the types match.</w:t>
-      </w:r>
-    </w:p>
-    <w:p>
-      <w:pPr>
-        <w:pStyle w:val="Heading2"/>
-        <w:rPr>
-          <w:lang w:val="en-GB"/>
-        </w:rPr>
-      </w:pPr>
-      <w:r>
-        <w:rPr>
-          <w:lang w:val="en-GB"/>
-        </w:rPr>
-        <w:t>Main</w:t>
-      </w:r>
-    </w:p>
-    <w:p>
-      <w:pPr>
-        <w:rPr>
-          <w:lang w:val="en-GB"/>
-        </w:rPr>
-      </w:pPr>
-      <w:r>
-        <w:rPr>
-          <w:lang w:val="en-GB"/>
-        </w:rPr>
-        <w:t xml:space="preserve">The main file is actually very simple. This is the only impure file we have. </w:t>
-      </w:r>
-      <w:proofErr w:type="gramStart"/>
-      <w:r>
-        <w:rPr>
-          <w:lang w:val="en-GB"/>
-        </w:rPr>
-        <w:t>It’s</w:t>
-      </w:r>
-      <w:proofErr w:type="gramEnd"/>
-      <w:r>
-        <w:rPr>
-          <w:lang w:val="en-GB"/>
-        </w:rPr>
-        <w:t xml:space="preserve"> main function is compile, which puts the whole project together. It takes a string that represents a file path, this should be a .txt. </w:t>
-      </w:r>
-      <w:proofErr w:type="gramStart"/>
-      <w:r>
-        <w:rPr>
-          <w:lang w:val="en-GB"/>
-        </w:rPr>
-        <w:t>compile</w:t>
-      </w:r>
-      <w:proofErr w:type="gramEnd"/>
-      <w:r>
-        <w:rPr>
-          <w:lang w:val="en-GB"/>
-        </w:rPr>
-        <w:t xml:space="preserve"> reads the complete file as a string and puts it in the parse0 function from the file Parse, which gives back an AST. Then compile puts that AST into the checker and if that doesn’t throw an error it will continue with the code generation. At the end it will print the </w:t>
-      </w:r>
-      <w:proofErr w:type="spellStart"/>
-      <w:r>
-        <w:rPr>
-          <w:lang w:val="en-GB"/>
-        </w:rPr>
-        <w:t>sprockel</w:t>
-      </w:r>
-      <w:proofErr w:type="spellEnd"/>
-      <w:r>
-        <w:rPr>
-          <w:lang w:val="en-GB"/>
-        </w:rPr>
-        <w:t xml:space="preserve"> code.</w:t>
-      </w:r>
-    </w:p>
-    <w:p>
-      <w:pPr>
-        <w:rPr>
-          <w:lang w:val="en-GB"/>
-        </w:rPr>
-      </w:pPr>
-      <w:r>
-        <w:rPr>
-          <w:lang w:val="en-GB"/>
-        </w:rPr>
-        <w:lastRenderedPageBreak/>
-        <w:t>In this file there is also a function that works the same with the file reading and then creates an AST from that string. Then instead of checking and generating code, it will show the tree using the ‘standard webpage 2’ from the colleges.</w:t>
-      </w:r>
-    </w:p>
-    <w:p>
-      <w:pPr>
-        <w:pStyle w:val="Title"/>
-      </w:pPr>
-      <w:r>
-        <w:t xml:space="preserve"> </w:t>
-      </w:r>
-      <w:r>
-        <w:t xml:space="preserve">Wil mark hier nog ff stukje typpen over de code generation files? </w:t>
-      </w:r>
-      <w:r>
-        <w:t>:D</w:t>
-      </w:r>
-    </w:p>
-    <w:p/>
-    <w:p>
-      <w:pPr>
-        <w:pStyle w:val="Heading1"/>
-        <w:rPr>
-          <w:lang w:val="en-GB"/>
-        </w:rPr>
-      </w:pPr>
-      <w:r>
-        <w:rPr>
-          <w:lang w:val="en-GB"/>
-        </w:rPr>
-        <w:t>Test plan and results</w:t>
-      </w:r>
-    </w:p>
-    <w:p>
-      <w:pPr>
-        <w:rPr>
-          <w:lang w:val="en-GB"/>
-        </w:rPr>
-      </w:pPr>
-    </w:p>
-    <w:p>
-      <w:pPr>
-        <w:pStyle w:val="Heading1"/>
-        <w:rPr>
-          <w:lang w:val="en-GB"/>
-        </w:rPr>
-      </w:pPr>
-      <w:r>
-        <w:rPr>
-          <w:lang w:val="en-GB"/>
-        </w:rPr>
-        <w:t>Conclusions</w:t>
-      </w:r>
-    </w:p>
-    <w:p>
-      <w:pPr>
-        <w:rPr>
-          <w:lang w:val="en-GB"/>
-        </w:rPr>
-      </w:pPr>
+      <w:r>
+        <w:rPr>
+          <w:lang w:val="en-GB"/>
+        </w:rPr>
+        <w:t xml:space="preserve">Also, you have to define a variable </w:t>
+      </w:r>
+      <w:r>
+        <w:rPr>
+          <w:b/>
+          <w:lang w:val="en-GB"/>
+        </w:rPr>
+        <w:t xml:space="preserve">in </w:t>
+      </w:r>
+      <w:r>
+        <w:rPr>
+          <w:lang w:val="en-GB"/>
+        </w:rPr>
+        <w:t xml:space="preserve">the task in order to be able to ‘give’ it. </w:t>
+      </w:r>
       <w:bookmarkStart w:id="0" w:name="_GoBack"/>
       <w:bookmarkEnd w:id="0"/>
+      <w:r>
+        <w:rPr>
+          <w:lang w:val="en-GB"/>
+        </w:rPr>
+        <w:t xml:space="preserve"> </w:t>
+      </w:r>
+      <w:r>
+        <w:rPr>
+          <w:lang w:val="en-GB"/>
+        </w:rPr>
+        <w:t>It is probably easiest to just show how it works so here is an example:</w:t>
+      </w:r>
+    </w:p>
+    <w:p>
+      <w:pPr>
+        <w:pStyle w:val="code"/>
+        <w:numPr>
+          <w:ilvl w:val="0"/>
+          <w:numId w:val="14"/>
+        </w:numPr>
+      </w:pPr>
+      <w:r>
+        <w:t>task ExampleTask</w:t>
+      </w:r>
+      <w:r>
+        <w:t xml:space="preserve"> takes integer a, integer b and integer c and gives integer after:</w:t>
+      </w:r>
+    </w:p>
+    <w:p>
+      <w:pPr>
+        <w:pStyle w:val="code"/>
+        <w:numPr>
+          <w:ilvl w:val="0"/>
+          <w:numId w:val="14"/>
+        </w:numPr>
+      </w:pPr>
+      <w:r>
+        <w:t xml:space="preserve">    suppose integer d.</w:t>
+      </w:r>
+    </w:p>
+    <w:p>
+      <w:pPr>
+        <w:pStyle w:val="code"/>
+        <w:numPr>
+          <w:ilvl w:val="0"/>
+          <w:numId w:val="14"/>
+        </w:numPr>
+      </w:pPr>
+      <w:r>
+        <w:t xml:space="preserve">    d is a plus b plus c.</w:t>
+      </w:r>
+    </w:p>
+    <w:p>
+      <w:pPr>
+        <w:pStyle w:val="code"/>
+        <w:numPr>
+          <w:ilvl w:val="0"/>
+          <w:numId w:val="14"/>
+        </w:numPr>
+      </w:pPr>
+      <w:r>
+        <w:t>give d.</w:t>
+      </w:r>
+    </w:p>
+    <w:p>
+      <w:pPr>
+        <w:pStyle w:val="code"/>
+        <w:numPr>
+          <w:ilvl w:val="0"/>
+          <w:numId w:val="14"/>
+        </w:numPr>
+      </w:pPr>
+      <w:r>
+        <w:t xml:space="preserve"> </w:t>
+      </w:r>
+    </w:p>
+    <w:p>
+      <w:pPr>
+        <w:pStyle w:val="code"/>
+        <w:numPr>
+          <w:ilvl w:val="0"/>
+          <w:numId w:val="14"/>
+        </w:numPr>
+      </w:pPr>
+      <w:r>
+        <w:t>task ExampleTask2 takes integer a and gives nothing after:</w:t>
+      </w:r>
+    </w:p>
+    <w:p>
+      <w:pPr>
+        <w:pStyle w:val="code"/>
+        <w:numPr>
+          <w:ilvl w:val="0"/>
+          <w:numId w:val="14"/>
+        </w:numPr>
+      </w:pPr>
+      <w:r>
+        <w:t xml:space="preserve">    btw do something with variables from a higher scope here.</w:t>
+      </w:r>
+    </w:p>
+    <w:p>
+      <w:pPr>
+        <w:pStyle w:val="code"/>
+        <w:numPr>
+          <w:ilvl w:val="0"/>
+          <w:numId w:val="14"/>
+        </w:numPr>
+      </w:pPr>
+      <w:r>
+        <w:t>stop.</w:t>
+      </w:r>
+    </w:p>
+    <w:p>
+      <w:pPr>
+        <w:rPr>
+          <w:lang w:val="en-GB"/>
+        </w:rPr>
+      </w:pPr>
+      <w:r>
+        <w:rPr>
+          <w:lang w:val="en-GB"/>
+        </w:rPr>
+        <w:t>You can also assign tasks in tasks and even deeper, but keep in mind that in order to be able to call a task, it has to be defined in the same scope, before you call it.</w:t>
+      </w:r>
+    </w:p>
+    <w:p>
+      <w:pPr>
+        <w:rPr>
+          <w:lang w:val="en-GB"/>
+        </w:rPr>
+      </w:pPr>
+      <w:r>
+        <w:rPr>
+          <w:lang w:val="en-GB"/>
+        </w:rPr>
+        <w:t>The code generation works as follows: firstly</w:t>
+      </w:r>
+      <w:r>
+        <w:rPr>
+          <w:lang w:val="en-GB"/>
+        </w:rPr>
+        <w:t xml:space="preserve"> two</w:t>
+      </w:r>
+      <w:r>
+        <w:rPr>
+          <w:lang w:val="en-GB"/>
+        </w:rPr>
+        <w:t xml:space="preserve"> calculation</w:t>
+      </w:r>
+      <w:r>
+        <w:rPr>
+          <w:lang w:val="en-GB"/>
+        </w:rPr>
+        <w:t>s are</w:t>
+      </w:r>
+      <w:r>
+        <w:rPr>
+          <w:lang w:val="en-GB"/>
+        </w:rPr>
+        <w:t xml:space="preserve"> made to determine where to jump in order to </w:t>
+      </w:r>
+      <w:r>
+        <w:rPr>
+          <w:lang w:val="en-GB"/>
+        </w:rPr>
+        <w:t>start the task and where to jump in order to skip the task. The</w:t>
+      </w:r>
+      <w:r>
+        <w:rPr>
+          <w:lang w:val="en-GB"/>
+        </w:rPr>
+        <w:t xml:space="preserve"> start is stored in memory and </w:t>
+      </w:r>
+      <w:r>
+        <w:rPr>
+          <w:lang w:val="en-GB"/>
+        </w:rPr>
+        <w:t xml:space="preserve">a </w:t>
+      </w:r>
+      <w:r>
+        <w:rPr>
+          <w:lang w:val="en-GB"/>
+        </w:rPr>
+        <w:t xml:space="preserve">jump </w:t>
+      </w:r>
+      <w:r>
+        <w:rPr>
+          <w:lang w:val="en-GB"/>
+        </w:rPr>
+        <w:t>to the instruction after the task is made</w:t>
+      </w:r>
+      <w:r>
+        <w:rPr>
+          <w:lang w:val="en-GB"/>
+        </w:rPr>
+        <w:t xml:space="preserve">. </w:t>
+      </w:r>
+      <w:r>
+        <w:rPr>
+          <w:lang w:val="en-GB"/>
+        </w:rPr>
+        <w:t>Secondly</w:t>
+      </w:r>
+      <w:r>
+        <w:rPr>
+          <w:lang w:val="en-GB"/>
+        </w:rPr>
+        <w:t xml:space="preserve"> </w:t>
+      </w:r>
+      <w:r>
+        <w:rPr>
+          <w:lang w:val="en-GB"/>
+        </w:rPr>
+        <w:t xml:space="preserve">the arguments get popped of the stack. Thirdly </w:t>
+      </w:r>
+      <w:r>
+        <w:rPr>
+          <w:lang w:val="en-GB"/>
+        </w:rPr>
+        <w:t xml:space="preserve">the body </w:t>
+      </w:r>
+      <w:r>
+        <w:rPr>
+          <w:lang w:val="en-GB"/>
+        </w:rPr>
+        <w:t>is generated and finally the return address is popped, if the function is supposed to return something, the return value is pushed and a jump to the return address is made. This looks as follows:</w:t>
+      </w:r>
+    </w:p>
+    <w:p>
+      <w:pPr>
+        <w:pStyle w:val="code"/>
+        <w:numPr>
+          <w:ilvl w:val="0"/>
+          <w:numId w:val="21"/>
+        </w:numPr>
+      </w:pPr>
+      <w:r>
+        <w:t>//Potato-code</w:t>
+      </w:r>
+    </w:p>
+    <w:p>
+      <w:pPr>
+        <w:pStyle w:val="code"/>
+        <w:numPr>
+          <w:ilvl w:val="0"/>
+          <w:numId w:val="21"/>
+        </w:numPr>
+      </w:pPr>
+      <w:r>
+        <w:t>task ExampleTask takes integer b and integer c and gives integer after:</w:t>
+      </w:r>
+    </w:p>
+    <w:p>
+      <w:pPr>
+        <w:pStyle w:val="code"/>
+        <w:numPr>
+          <w:ilvl w:val="0"/>
+          <w:numId w:val="14"/>
+        </w:numPr>
+      </w:pPr>
+      <w:r>
+        <w:t xml:space="preserve">    //Body</w:t>
+      </w:r>
+    </w:p>
+    <w:p>
+      <w:pPr>
+        <w:pStyle w:val="code"/>
+        <w:numPr>
+          <w:ilvl w:val="0"/>
+          <w:numId w:val="14"/>
+        </w:numPr>
+      </w:pPr>
+      <w:r>
+        <w:t>give c.</w:t>
+      </w:r>
+    </w:p>
+    <w:p>
+      <w:pPr>
+        <w:pStyle w:val="code"/>
+        <w:numPr>
+          <w:ilvl w:val="0"/>
+          <w:numId w:val="14"/>
+        </w:numPr>
+      </w:pPr>
+      <w:r>
+        <w:t>//SPRILL-code</w:t>
+      </w:r>
+    </w:p>
+    <w:p>
+      <w:pPr>
+        <w:pStyle w:val="code"/>
+        <w:numPr>
+          <w:ilvl w:val="0"/>
+          <w:numId w:val="14"/>
+        </w:numPr>
+      </w:pPr>
+      <w:r>
+        <w:t xml:space="preserve">Const 3 RegA, Compute Add RegA PC RegA, Store RegA (Addr </w:t>
+      </w:r>
+      <w:r>
+        <w:t>0</w:t>
+      </w:r>
+      <w:r>
+        <w:t xml:space="preserve">), </w:t>
+      </w:r>
+    </w:p>
+    <w:p>
+      <w:pPr>
+        <w:pStyle w:val="code"/>
+        <w:numPr>
+          <w:ilvl w:val="0"/>
+          <w:numId w:val="14"/>
+        </w:numPr>
+      </w:pPr>
+      <w:r>
+        <w:t xml:space="preserve">Jump (Rel </w:t>
+      </w:r>
+      <w:r>
+        <w:t>bodySize</w:t>
+      </w:r>
+      <w:r>
+        <w:t>)</w:t>
+      </w:r>
+      <w:r>
+        <w:t xml:space="preserve">, Pop RegA, Store RegA (Addr 1), </w:t>
+      </w:r>
+    </w:p>
+    <w:p>
+      <w:pPr>
+        <w:pStyle w:val="code"/>
+        <w:numPr>
+          <w:ilvl w:val="0"/>
+          <w:numId w:val="14"/>
+        </w:numPr>
+      </w:pPr>
+      <w:r>
+        <w:t>Pop RegA, Store RegA (Addr 2)</w:t>
+      </w:r>
+    </w:p>
+    <w:p>
+      <w:pPr>
+        <w:pStyle w:val="code"/>
+        <w:numPr>
+          <w:ilvl w:val="0"/>
+          <w:numId w:val="14"/>
+        </w:numPr>
+      </w:pPr>
+      <w:r>
+        <w:t>//BODY</w:t>
+      </w:r>
+    </w:p>
+    <w:p>
+      <w:pPr>
+        <w:pStyle w:val="code"/>
+        <w:numPr>
+          <w:ilvl w:val="0"/>
+          <w:numId w:val="14"/>
+        </w:numPr>
+      </w:pPr>
+      <w:r>
+        <w:t>Pop RegB, Load (Addr 2) RegA, Push RegA, Jump (Ind RegB)</w:t>
+      </w:r>
+    </w:p>
+    <w:p>
+      <w:pPr>
+        <w:rPr>
+          <w:lang w:val="en-GB"/>
+        </w:rPr>
+      </w:pPr>
+    </w:p>
+    <w:p>
+      <w:pPr>
+        <w:pStyle w:val="Heading2"/>
+        <w:rPr>
+          <w:lang w:val="en-GB"/>
+        </w:rPr>
+      </w:pPr>
+      <w:r>
+        <w:rPr>
+          <w:lang w:val="en-GB"/>
+        </w:rPr>
+        <w:t>Function Call</w:t>
+      </w:r>
+    </w:p>
+    <w:p>
+      <w:pPr>
+        <w:rPr>
+          <w:color w:val="FF0000"/>
+          <w:lang w:val="en-GB"/>
+        </w:rPr>
+      </w:pPr>
+      <w:r>
+        <w:rPr>
+          <w:color w:val="FF0000"/>
+          <w:lang w:val="en-GB"/>
+        </w:rPr>
+        <w:t>//</w:t>
+      </w:r>
+      <w:proofErr w:type="spellStart"/>
+      <w:r>
+        <w:rPr>
+          <w:color w:val="FF0000"/>
+          <w:lang w:val="en-GB"/>
+        </w:rPr>
+        <w:t>todo</w:t>
+      </w:r>
+      <w:proofErr w:type="spellEnd"/>
+    </w:p>
+    <w:p>
+      <w:pPr>
+        <w:rPr>
+          <w:lang w:val="en-GB"/>
+        </w:rPr>
+      </w:pPr>
+      <w:r>
+        <w:rPr>
+          <w:lang w:val="en-GB"/>
+        </w:rPr>
+        <w:t>Code generation for function calls works as follows: First all the known address are pushed to the stack, then the return address is calculated and pushed followed by pushing all the arguments. Then the instruction of the start of the function is located and a jump is made. In case the function returns something, the return value is popped to a register, followed by the popping and storing of all the known addresses using a different register.</w:t>
+      </w:r>
+    </w:p>
+    <w:p>
+      <w:pPr>
+        <w:pStyle w:val="code"/>
+        <w:numPr>
+          <w:ilvl w:val="0"/>
+          <w:numId w:val="21"/>
+        </w:numPr>
+      </w:pPr>
+      <w:r>
+        <w:t>//Potato-code</w:t>
+      </w:r>
+    </w:p>
+    <w:p>
+      <w:pPr>
+        <w:pStyle w:val="code"/>
+        <w:numPr>
+          <w:ilvl w:val="0"/>
+          <w:numId w:val="14"/>
+        </w:numPr>
+      </w:pPr>
+      <w:r>
+        <w:t>Fib(3)</w:t>
+      </w:r>
+    </w:p>
+    <w:p>
+      <w:pPr>
+        <w:pStyle w:val="code"/>
+        <w:numPr>
+          <w:ilvl w:val="0"/>
+          <w:numId w:val="14"/>
+        </w:numPr>
+      </w:pPr>
+      <w:r>
+        <w:t>//SPRILL-code</w:t>
+      </w:r>
+    </w:p>
+    <w:p>
+      <w:pPr>
+        <w:pStyle w:val="code"/>
+        <w:numPr>
+          <w:ilvl w:val="0"/>
+          <w:numId w:val="14"/>
+        </w:numPr>
+      </w:pPr>
+      <w:r>
+        <w:t>Load (Addr 0) RegA, Push RegA, //push all other known addresses</w:t>
+      </w:r>
+    </w:p>
+    <w:p>
+      <w:pPr>
+        <w:pStyle w:val="code"/>
+        <w:numPr>
+          <w:ilvl w:val="0"/>
+          <w:numId w:val="14"/>
+        </w:numPr>
+      </w:pPr>
+      <w:r>
+        <w:t xml:space="preserve">Const </w:t>
+      </w:r>
+      <w:r>
+        <w:t>6</w:t>
+      </w:r>
+      <w:r>
+        <w:t xml:space="preserve"> RegA, Compute Add RegA PC RegA, Push RegA</w:t>
+      </w:r>
+    </w:p>
+    <w:p>
+      <w:pPr>
+        <w:pStyle w:val="code"/>
+        <w:numPr>
+          <w:ilvl w:val="0"/>
+          <w:numId w:val="14"/>
+        </w:numPr>
+      </w:pPr>
+      <w:r>
+        <w:t>Const 3 RegA, Push RegA</w:t>
+      </w:r>
+      <w:r>
+        <w:t>, Load (Addr 0) RegA, Jump (Ind RegA)</w:t>
+      </w:r>
+    </w:p>
+    <w:p>
+      <w:pPr>
+        <w:rPr>
+          <w:lang w:val="en-GB"/>
+        </w:rPr>
+      </w:pPr>
     </w:p>
     <w:p>
       <w:pPr>
@@ -4014,6 +3625,441 @@
         <w:rPr>
           <w:lang w:val="en-GB"/>
         </w:rPr>
+        <w:t>Description of the software</w:t>
+      </w:r>
+    </w:p>
+    <w:p>
+      <w:pPr>
+        <w:pStyle w:val="Heading2"/>
+        <w:rPr>
+          <w:lang w:val="en-GB"/>
+        </w:rPr>
+      </w:pPr>
+      <w:proofErr w:type="spellStart"/>
+      <w:r>
+        <w:rPr>
+          <w:lang w:val="en-GB"/>
+        </w:rPr>
+        <w:t>DatatypesEtc</w:t>
+      </w:r>
+      <w:proofErr w:type="spellEnd"/>
+    </w:p>
+    <w:p>
+      <w:pPr>
+        <w:rPr>
+          <w:lang w:val="en-GB"/>
+        </w:rPr>
+      </w:pPr>
+      <w:r>
+        <w:rPr>
+          <w:lang w:val="en-GB"/>
+        </w:rPr>
+        <w:t xml:space="preserve">The file </w:t>
+      </w:r>
+      <w:proofErr w:type="spellStart"/>
+      <w:r>
+        <w:rPr>
+          <w:lang w:val="en-GB"/>
+        </w:rPr>
+        <w:t>DataTypesEtc</w:t>
+      </w:r>
+      <w:proofErr w:type="spellEnd"/>
+      <w:r>
+        <w:rPr>
+          <w:lang w:val="en-GB"/>
+        </w:rPr>
+        <w:t xml:space="preserve"> contains all the data types of our project. </w:t>
+      </w:r>
+      <w:r>
+        <w:rPr>
+          <w:lang w:val="en-GB"/>
+        </w:rPr>
+        <w:t xml:space="preserve">We put these in one file so that we could make the project more modular. This way all other files can just import </w:t>
+      </w:r>
+      <w:proofErr w:type="spellStart"/>
+      <w:r>
+        <w:rPr>
+          <w:lang w:val="en-GB"/>
+        </w:rPr>
+        <w:t>DataTypesEtc</w:t>
+      </w:r>
+      <w:proofErr w:type="spellEnd"/>
+      <w:r>
+        <w:rPr>
+          <w:lang w:val="en-GB"/>
+        </w:rPr>
+        <w:t xml:space="preserve"> and then </w:t>
+      </w:r>
+      <w:r>
+        <w:rPr>
+          <w:lang w:val="en-GB"/>
+        </w:rPr>
+        <w:lastRenderedPageBreak/>
+        <w:t>they have all the data types they need. Otherwise imports would have to loop back and forward and Haskell doesn’t accept that.</w:t>
+      </w:r>
+    </w:p>
+    <w:p>
+      <w:pPr>
+        <w:pStyle w:val="Heading2"/>
+        <w:rPr>
+          <w:lang w:val="en-GB"/>
+        </w:rPr>
+      </w:pPr>
+      <w:r>
+        <w:rPr>
+          <w:lang w:val="en-GB"/>
+        </w:rPr>
+        <w:t>Grammar</w:t>
+      </w:r>
+    </w:p>
+    <w:p>
+      <w:pPr>
+        <w:rPr>
+          <w:lang w:val="en-GB"/>
+        </w:rPr>
+      </w:pPr>
+      <w:r>
+        <w:rPr>
+          <w:lang w:val="en-GB"/>
+        </w:rPr>
+        <w:t>The file Grammar contains only the grammar we used.</w:t>
+      </w:r>
+    </w:p>
+    <w:p>
+      <w:pPr>
+        <w:pStyle w:val="Heading2"/>
+        <w:rPr>
+          <w:lang w:val="en-GB"/>
+        </w:rPr>
+      </w:pPr>
+      <w:r>
+        <w:rPr>
+          <w:lang w:val="en-GB"/>
+        </w:rPr>
+        <w:t>Parse</w:t>
+      </w:r>
+    </w:p>
+    <w:p>
+      <w:pPr>
+        <w:rPr>
+          <w:lang w:val="en-GB"/>
+        </w:rPr>
+      </w:pPr>
+      <w:r>
+        <w:rPr>
+          <w:lang w:val="en-GB"/>
+        </w:rPr>
+        <w:t xml:space="preserve">The file Parse contains the tokenizer, the parser, a function to make an AST from the tree you get from the parser and a function Parse0 which is the main function of the file. It takes a string and returns the AST it would correspond to, given that there are nog errors of course. </w:t>
+      </w:r>
+    </w:p>
+    <w:p>
+      <w:pPr>
+        <w:rPr>
+          <w:lang w:val="en-GB"/>
+        </w:rPr>
+      </w:pPr>
+      <w:r>
+        <w:rPr>
+          <w:lang w:val="en-GB"/>
+        </w:rPr>
+        <w:t>The tokenizer first adds spaces around dots, comma’s, parenthesis, etc. so that they can be recognized as separate tokens. Then the comments are filtered out, that is a function takes elements from a list, then if it sees the word ‘btw’ it stops taking tokens but continues looking until it sees the keyword ‘.’. Then for the rest of the words it is determined what they are. First is checked if it starts with a capital letter, then it would be a function name. Then it is compared to true and false. After that we check if it may be an integer or a character (we don’t use those anymore tough). At last we check if it can be a token from the list of tokens we defined (which are the keywords) and if all else fails it is an identifier (</w:t>
+      </w:r>
+      <w:proofErr w:type="spellStart"/>
+      <w:r>
+        <w:rPr>
+          <w:lang w:val="en-GB"/>
+        </w:rPr>
+        <w:t>var</w:t>
+      </w:r>
+      <w:proofErr w:type="spellEnd"/>
+      <w:r>
+        <w:rPr>
+          <w:lang w:val="en-GB"/>
+        </w:rPr>
+        <w:t xml:space="preserve"> name). </w:t>
+      </w:r>
+    </w:p>
+    <w:p>
+      <w:pPr>
+        <w:rPr>
+          <w:lang w:val="en-GB"/>
+        </w:rPr>
+      </w:pPr>
+      <w:r>
+        <w:rPr>
+          <w:lang w:val="en-GB"/>
+        </w:rPr>
+        <w:t xml:space="preserve">The resulting </w:t>
+      </w:r>
+      <w:proofErr w:type="spellStart"/>
+      <w:r>
+        <w:rPr>
+          <w:lang w:val="en-GB"/>
+        </w:rPr>
+        <w:t>tokenlist</w:t>
+      </w:r>
+      <w:proofErr w:type="spellEnd"/>
+      <w:r>
+        <w:rPr>
+          <w:lang w:val="en-GB"/>
+        </w:rPr>
+        <w:t xml:space="preserve"> is put in the parser we got from Jan </w:t>
+      </w:r>
+      <w:proofErr w:type="spellStart"/>
+      <w:r>
+        <w:rPr>
+          <w:lang w:val="en-GB"/>
+        </w:rPr>
+        <w:t>Kuuper</w:t>
+      </w:r>
+      <w:proofErr w:type="spellEnd"/>
+      <w:r>
+        <w:rPr>
+          <w:lang w:val="en-GB"/>
+        </w:rPr>
+        <w:t xml:space="preserve">. This parser builds us a tree using the </w:t>
+      </w:r>
+      <w:proofErr w:type="spellStart"/>
+      <w:r>
+        <w:rPr>
+          <w:lang w:val="en-GB"/>
+        </w:rPr>
+        <w:t>grammer</w:t>
+      </w:r>
+      <w:proofErr w:type="spellEnd"/>
+      <w:r>
+        <w:rPr>
+          <w:lang w:val="en-GB"/>
+        </w:rPr>
+        <w:t>, which we then convert to an AST so the checker can use it.</w:t>
+      </w:r>
+    </w:p>
+    <w:p>
+      <w:pPr>
+        <w:pStyle w:val="Heading2"/>
+        <w:rPr>
+          <w:lang w:val="en-GB"/>
+        </w:rPr>
+      </w:pPr>
+      <w:r>
+        <w:rPr>
+          <w:lang w:val="en-GB"/>
+        </w:rPr>
+        <w:t>Checker</w:t>
+      </w:r>
+    </w:p>
+    <w:p>
+      <w:pPr>
+        <w:rPr>
+          <w:lang w:val="en-GB"/>
+        </w:rPr>
+      </w:pPr>
+      <w:r>
+        <w:rPr>
+          <w:lang w:val="en-GB"/>
+        </w:rPr>
+        <w:t>The Checker file contains the part where the AST is checked for type errors and scope errors. In this file, the error printing is also included. The main function is check, which takes an AST and checks it for type and scope errors. If it finds any, it will print them and throw a Haskell error so the compiling stops.</w:t>
+      </w:r>
+    </w:p>
+    <w:p>
+      <w:pPr>
+        <w:rPr>
+          <w:lang w:val="en-GB"/>
+        </w:rPr>
+      </w:pPr>
+      <w:r>
+        <w:rPr>
+          <w:lang w:val="en-GB"/>
+        </w:rPr>
+        <w:t>The function that checks the errors works with pattern matching so it is basically a node visitor, besides that is the function recursive so it is a synthesised attribute. The checker just runs over a list of nodes, then checks its sub trees, adds those errors to the error list, then checks the rest of its ‘brothers’ and add that to the error list too. Because the variables list is passed on in the recursion too, every time you go down a node, it is basically a new scope. Just in some cases such as program, task, when and while a special tuple is added to be able to see when the new scope starts for later checking if a variable may be re-declared.</w:t>
+      </w:r>
+    </w:p>
+    <w:p>
+      <w:pPr>
+        <w:rPr>
+          <w:lang w:val="en-GB"/>
+        </w:rPr>
+      </w:pPr>
+      <w:r>
+        <w:rPr>
+          <w:lang w:val="en-GB"/>
+        </w:rPr>
+        <w:t>In a declaration and task node, new variables are defined so then the function to make a new tuple for the variable list is called and the tuple is added to the variable list.</w:t>
+      </w:r>
+    </w:p>
+    <w:p>
+      <w:pPr>
+        <w:rPr>
+          <w:lang w:val="en-GB"/>
+        </w:rPr>
+      </w:pPr>
+      <w:r>
+        <w:rPr>
+          <w:lang w:val="en-GB"/>
+        </w:rPr>
+        <w:t>There is also a function that checks an expression and then returns the type the expression would result in. We couldn’t build this in the main checker function because this wouldn’t work with the return types. The main checker now just lets a separate function evaluate the expression so it just has to check if the types match.</w:t>
+      </w:r>
+    </w:p>
+    <w:p>
+      <w:pPr>
+        <w:pStyle w:val="Heading2"/>
+        <w:rPr>
+          <w:lang w:val="en-GB"/>
+        </w:rPr>
+      </w:pPr>
+      <w:r>
+        <w:rPr>
+          <w:lang w:val="en-GB"/>
+        </w:rPr>
+        <w:t>Main</w:t>
+      </w:r>
+    </w:p>
+    <w:p>
+      <w:pPr>
+        <w:rPr>
+          <w:lang w:val="en-GB"/>
+        </w:rPr>
+      </w:pPr>
+      <w:r>
+        <w:rPr>
+          <w:lang w:val="en-GB"/>
+        </w:rPr>
+        <w:t xml:space="preserve">The main file is actually very simple. This is the only impure file we have. </w:t>
+      </w:r>
+      <w:proofErr w:type="gramStart"/>
+      <w:r>
+        <w:rPr>
+          <w:lang w:val="en-GB"/>
+        </w:rPr>
+        <w:t>It’s</w:t>
+      </w:r>
+      <w:proofErr w:type="gramEnd"/>
+      <w:r>
+        <w:rPr>
+          <w:lang w:val="en-GB"/>
+        </w:rPr>
+        <w:t xml:space="preserve"> main function is compile, which puts the whole project together. It takes a string that represents a file path, this should be a .txt. </w:t>
+      </w:r>
+      <w:proofErr w:type="gramStart"/>
+      <w:r>
+        <w:rPr>
+          <w:lang w:val="en-GB"/>
+        </w:rPr>
+        <w:t>compile</w:t>
+      </w:r>
+      <w:proofErr w:type="gramEnd"/>
+      <w:r>
+        <w:rPr>
+          <w:lang w:val="en-GB"/>
+        </w:rPr>
+        <w:t xml:space="preserve"> reads the complete file as a string and puts it in the parse0 function from the file Parse, which gives back an AST. Then compile puts that AST into the checker and if that </w:t>
+      </w:r>
+      <w:r>
+        <w:rPr>
+          <w:lang w:val="en-GB"/>
+        </w:rPr>
+        <w:lastRenderedPageBreak/>
+        <w:t xml:space="preserve">doesn’t throw an error it will continue with the code generation. At the end it will print the </w:t>
+      </w:r>
+      <w:proofErr w:type="spellStart"/>
+      <w:r>
+        <w:rPr>
+          <w:lang w:val="en-GB"/>
+        </w:rPr>
+        <w:t>sprockel</w:t>
+      </w:r>
+      <w:proofErr w:type="spellEnd"/>
+      <w:r>
+        <w:rPr>
+          <w:lang w:val="en-GB"/>
+        </w:rPr>
+        <w:t xml:space="preserve"> code.</w:t>
+      </w:r>
+    </w:p>
+    <w:p>
+      <w:pPr>
+        <w:rPr>
+          <w:lang w:val="en-GB"/>
+        </w:rPr>
+      </w:pPr>
+      <w:r>
+        <w:rPr>
+          <w:lang w:val="en-GB"/>
+        </w:rPr>
+        <w:t>In this file there is also a function that works the same with the file reading and then creates an AST from that string. Then instead of checking and generating code, it will show the tree using the ‘standard webpage 2’ from the colleges.</w:t>
+      </w:r>
+    </w:p>
+    <w:p>
+      <w:pPr>
+        <w:pStyle w:val="Title"/>
+      </w:pPr>
+      <w:r>
+        <w:rPr>
+          <w:lang w:val="en-GB"/>
+        </w:rPr>
+        <w:t xml:space="preserve"> </w:t>
+      </w:r>
+      <w:r>
+        <w:t xml:space="preserve">Wil mark hier nog ff stukje typpen over de code generation files? </w:t>
+      </w:r>
+      <w:r>
+        <w:t>:D</w:t>
+      </w:r>
+    </w:p>
+    <w:p/>
+    <w:p>
+      <w:pPr>
+        <w:pStyle w:val="Heading1"/>
+        <w:rPr>
+          <w:lang w:val="en-GB"/>
+        </w:rPr>
+      </w:pPr>
+      <w:r>
+        <w:rPr>
+          <w:lang w:val="en-GB"/>
+        </w:rPr>
+        <w:t>Test plan and results</w:t>
+      </w:r>
+    </w:p>
+    <w:p>
+      <w:pPr>
+        <w:rPr>
+          <w:lang w:val="en-GB"/>
+        </w:rPr>
+      </w:pPr>
+    </w:p>
+    <w:p>
+      <w:pPr>
+        <w:pStyle w:val="Heading1"/>
+        <w:rPr>
+          <w:lang w:val="en-GB"/>
+        </w:rPr>
+      </w:pPr>
+      <w:r>
+        <w:rPr>
+          <w:lang w:val="en-GB"/>
+        </w:rPr>
+        <w:t>Conclusions</w:t>
+      </w:r>
+    </w:p>
+    <w:p>
+      <w:pPr>
+        <w:rPr>
+          <w:lang w:val="en-GB"/>
+        </w:rPr>
+      </w:pPr>
+    </w:p>
+    <w:p>
+      <w:pPr>
+        <w:pStyle w:val="Heading1"/>
+        <w:rPr>
+          <w:lang w:val="en-GB"/>
+        </w:rPr>
+      </w:pPr>
+      <w:r>
+        <w:rPr>
+          <w:lang w:val="en-GB"/>
+        </w:rPr>
         <w:t>Appendices</w:t>
       </w:r>
     </w:p>
@@ -4313,6 +4359,7 @@
         </w:rPr>
       </w:pPr>
       <w:r>
+        <w:lastRenderedPageBreak/>
         <w:t xml:space="preserve">        </w:t>
       </w:r>
       <w:r>
@@ -4361,7 +4408,6 @@
         <w:rPr>
           <w:lang w:val="nl-NL"/>
         </w:rPr>
-        <w:lastRenderedPageBreak/>
         <w:t xml:space="preserve">                    ,[VIA]]</w:t>
       </w:r>
     </w:p>
@@ -6174,7 +6220,7 @@
 </file>
 
 <file path=customXml/itemProps1.xml><?xml version="1.0" encoding="utf-8"?>
-<ds:datastoreItem xmlns:ds="http://schemas.openxmlformats.org/officeDocument/2006/customXml" ds:itemID="{66CAD17C-3C7C-49D6-8FF2-2BDCEE6F9D41}">
+<ds:datastoreItem xmlns:ds="http://schemas.openxmlformats.org/officeDocument/2006/customXml" ds:itemID="{48B7A6D9-2383-45EE-B13B-9E69BCAB92A9}">
   <ds:schemaRefs>
     <ds:schemaRef ds:uri="http://schemas.openxmlformats.org/officeDocument/2006/bibliography"/>
   </ds:schemaRefs>

</xml_diff>